<commit_message>
added some changes to the quotation files
</commit_message>
<xml_diff>
--- a/img/FLOTA.docx
+++ b/img/FLOTA.docx
@@ -30,88 +30,158 @@
       </w:r>
     </w:p>
     <w:p>
-      <w:r>
+      <w:pPr>
+        <w:rPr>
+          <w:lang w:val="es-419"/>
+        </w:rPr>
+      </w:pPr>
+      <w:r>
+        <w:rPr>
+          <w:lang w:val="es-419"/>
+        </w:rPr>
         <w:t>MICROBUSES</w:t>
       </w:r>
     </w:p>
     <w:p>
-      <w:r>
-        <w:t xml:space="preserve">Toyota </w:t>
-      </w:r>
-      <w:proofErr w:type="spellStart"/>
-      <w:r>
-        <w:t>Hiace</w:t>
-      </w:r>
-      <w:proofErr w:type="spellEnd"/>
-      <w:r>
-        <w:t xml:space="preserve"> </w:t>
-      </w:r>
-    </w:p>
-    <w:p>
-      <w:r>
+      <w:pPr>
+        <w:rPr>
+          <w:lang w:val="es-419"/>
+        </w:rPr>
+      </w:pPr>
+      <w:r>
+        <w:rPr>
+          <w:lang w:val="es-419"/>
+        </w:rPr>
+        <w:t xml:space="preserve">Toyota Hiace </w:t>
+      </w:r>
+    </w:p>
+    <w:p>
+      <w:pPr>
+        <w:rPr>
+          <w:lang w:val="es-419"/>
+        </w:rPr>
+      </w:pPr>
+      <w:r>
+        <w:rPr>
+          <w:lang w:val="es-419"/>
+        </w:rPr>
         <w:t>Nissan Urban</w:t>
       </w:r>
     </w:p>
     <w:p>
-      <w:r>
+      <w:pPr>
+        <w:rPr>
+          <w:lang w:val="es-419"/>
+        </w:rPr>
+      </w:pPr>
+      <w:r>
+        <w:rPr>
+          <w:lang w:val="es-419"/>
+        </w:rPr>
         <w:t>Hyundai H1</w:t>
       </w:r>
     </w:p>
     <w:p>
-      <w:r>
-        <w:t xml:space="preserve">Hyundai </w:t>
-      </w:r>
-      <w:proofErr w:type="spellStart"/>
-      <w:r>
-        <w:t>Staria</w:t>
-      </w:r>
-      <w:proofErr w:type="spellEnd"/>
+      <w:pPr>
+        <w:rPr>
+          <w:lang w:val="es-419"/>
+        </w:rPr>
+      </w:pPr>
+      <w:r>
+        <w:rPr>
+          <w:lang w:val="es-419"/>
+        </w:rPr>
+        <w:t>Hyundai Staria</w:t>
+      </w:r>
+    </w:p>
+    <w:p>
+      <w:pPr>
+        <w:rPr>
+          <w:lang w:val="es-419"/>
+        </w:rPr>
+      </w:pPr>
+    </w:p>
+    <w:p>
+      <w:pPr>
+        <w:rPr>
+          <w:lang w:val="es-419"/>
+        </w:rPr>
+      </w:pPr>
+      <w:r>
+        <w:rPr>
+          <w:lang w:val="es-419"/>
+        </w:rPr>
+        <w:t>SUV</w:t>
+      </w:r>
+    </w:p>
+    <w:p>
+      <w:pPr>
+        <w:rPr>
+          <w:lang w:val="es-419"/>
+        </w:rPr>
+      </w:pPr>
+      <w:r>
+        <w:rPr>
+          <w:lang w:val="es-419"/>
+        </w:rPr>
+        <w:t>TOYOTA FORTUNER</w:t>
+      </w:r>
+    </w:p>
+    <w:p>
+      <w:r>
+        <w:t>MITSUBISHI MONTERO</w:t>
+      </w:r>
+    </w:p>
+    <w:p>
+      <w:r>
+        <w:t xml:space="preserve">HYUNDAI SANTA FE </w:t>
+      </w:r>
+    </w:p>
+    <w:p>
+      <w:r>
+        <w:t>MITSUBISHI OUTLANDER</w:t>
+      </w:r>
     </w:p>
     <w:p/>
     <w:p>
       <w:r>
-        <w:t>SUV</w:t>
-      </w:r>
-    </w:p>
-    <w:p>
-      <w:r>
-        <w:t>TOYOTA FORTUNER</w:t>
-      </w:r>
-    </w:p>
-    <w:p>
-      <w:r>
-        <w:t>MITSUBISHI MONTERO</w:t>
-      </w:r>
-    </w:p>
-    <w:p>
-      <w:r>
-        <w:t xml:space="preserve">HYUNDAI SANTA FE </w:t>
-      </w:r>
-    </w:p>
-    <w:p>
-      <w:r>
-        <w:t>MITSUBISHI OUTLANDER</w:t>
+        <w:t>PICK-UPS</w:t>
+      </w:r>
+    </w:p>
+    <w:p>
+      <w:r>
+        <w:t>TOYOTA HILUX</w:t>
+      </w:r>
+    </w:p>
+    <w:p>
+      <w:r>
+        <w:t>MITSUBISHI L200</w:t>
+      </w:r>
+    </w:p>
+    <w:p>
+      <w:r>
+        <w:t>NISSAN FRONTIER</w:t>
       </w:r>
     </w:p>
     <w:p/>
     <w:p>
       <w:r>
-        <w:t>PICK-UPS</w:t>
-      </w:r>
-    </w:p>
-    <w:p>
-      <w:r>
-        <w:t>TOYOTA HILUX</w:t>
-      </w:r>
-    </w:p>
-    <w:p>
-      <w:r>
-        <w:t>MITSUBISHI L200</w:t>
-      </w:r>
-    </w:p>
-    <w:p>
-      <w:r>
-        <w:t>NISSAN FRONTIER</w:t>
+        <w:t>CROSSOVER</w:t>
+      </w:r>
+    </w:p>
+    <w:p>
+      <w:r>
+        <w:t>NISSAN KICKS</w:t>
+      </w:r>
+    </w:p>
+    <w:p>
+      <w:r>
+        <w:t>KIA SONET</w:t>
+      </w:r>
+    </w:p>
+    <w:p>
+      <w:r>
+        <w:t>MITSUBISHI XPANDER</w:t>
       </w:r>
     </w:p>
     <w:p/>
@@ -121,14 +191,12 @@
           <w:lang w:val="es-ES_tradnl"/>
         </w:rPr>
       </w:pPr>
-      <w:proofErr w:type="gramStart"/>
       <w:r>
         <w:rPr>
           <w:lang w:val="es-ES_tradnl"/>
         </w:rPr>
-        <w:t>CROSSOVER</w:t>
-      </w:r>
-      <w:proofErr w:type="gramEnd"/>
+        <w:t>SEDANES</w:t>
+      </w:r>
     </w:p>
     <w:p>
       <w:pPr>
@@ -136,72 +204,53 @@
           <w:lang w:val="es-ES_tradnl"/>
         </w:rPr>
       </w:pPr>
-      <w:r>
+    </w:p>
+    <w:p>
+      <w:pPr>
         <w:rPr>
           <w:lang w:val="es-ES_tradnl"/>
         </w:rPr>
-        <w:t>NISSAN KICKS</w:t>
-      </w:r>
-    </w:p>
-    <w:p>
-      <w:pPr>
+      </w:pPr>
+      <w:r>
         <w:rPr>
           <w:lang w:val="es-ES_tradnl"/>
         </w:rPr>
-      </w:pPr>
-      <w:r>
-        <w:rPr>
-          <w:lang w:val="es-ES_tradnl"/>
-        </w:rPr>
-        <w:t>KIA SONET</w:t>
-      </w:r>
-    </w:p>
-    <w:p>
-      <w:pPr>
-        <w:rPr>
-          <w:lang w:val="es-ES_tradnl"/>
-        </w:rPr>
-      </w:pPr>
-      <w:r>
-        <w:rPr>
-          <w:lang w:val="es-ES_tradnl"/>
-        </w:rPr>
-        <w:t>MITSUBISHI XPANDER</w:t>
-      </w:r>
-    </w:p>
-    <w:p>
-      <w:pPr>
-        <w:rPr>
-          <w:lang w:val="es-ES_tradnl"/>
-        </w:rPr>
-      </w:pPr>
-    </w:p>
-    <w:p>
-      <w:pPr>
-        <w:rPr>
-          <w:lang w:val="es-ES_tradnl"/>
-        </w:rPr>
-      </w:pPr>
-      <w:r>
-        <w:rPr>
-          <w:lang w:val="es-ES_tradnl"/>
-        </w:rPr>
-        <w:t>SEDANES</w:t>
-      </w:r>
-    </w:p>
-    <w:p>
-      <w:pPr>
-        <w:rPr>
-          <w:lang w:val="es-ES_tradnl"/>
-        </w:rPr>
-      </w:pPr>
-    </w:p>
-    <w:p>
-      <w:pPr>
-        <w:rPr>
-          <w:lang w:val="es-ES_tradnl"/>
-        </w:rPr>
-      </w:pPr>
+        <w:drawing>
+          <wp:inline distT="0" distB="0" distL="0" distR="0" wp14:anchorId="3DC8394D" wp14:editId="096AA7FF">
+            <wp:extent cx="5943600" cy="3221990"/>
+            <wp:effectExtent l="0" t="0" r="0" b="3810"/>
+            <wp:docPr id="68617271" name="Picture 1" descr="A white van with black background&#10;&#10;AI-generated content may be incorrect."/>
+            <wp:cNvGraphicFramePr>
+              <a:graphicFrameLocks xmlns:a="http://schemas.openxmlformats.org/drawingml/2006/main" noChangeAspect="1"/>
+            </wp:cNvGraphicFramePr>
+            <a:graphic xmlns:a="http://schemas.openxmlformats.org/drawingml/2006/main">
+              <a:graphicData uri="http://schemas.openxmlformats.org/drawingml/2006/picture">
+                <pic:pic xmlns:pic="http://schemas.openxmlformats.org/drawingml/2006/picture">
+                  <pic:nvPicPr>
+                    <pic:cNvPr id="68617271" name="Picture 1" descr="A white van with black background&#10;&#10;AI-generated content may be incorrect."/>
+                    <pic:cNvPicPr/>
+                  </pic:nvPicPr>
+                  <pic:blipFill>
+                    <a:blip r:embed="rId4"/>
+                    <a:stretch>
+                      <a:fillRect/>
+                    </a:stretch>
+                  </pic:blipFill>
+                  <pic:spPr>
+                    <a:xfrm>
+                      <a:off x="0" y="0"/>
+                      <a:ext cx="5943600" cy="3221990"/>
+                    </a:xfrm>
+                    <a:prstGeom prst="rect">
+                      <a:avLst/>
+                    </a:prstGeom>
+                  </pic:spPr>
+                </pic:pic>
+              </a:graphicData>
+            </a:graphic>
+          </wp:inline>
+        </w:drawing>
+      </w:r>
     </w:p>
     <w:sectPr>
       <w:pgSz w:w="12240" w:h="15840"/>

</xml_diff>